<commit_message>
Ejercicio 2 terminado, muchas gracias
</commit_message>
<xml_diff>
--- a/#Diagramas/Nuevo Documento de Microsoft Word.docx
+++ b/#Diagramas/Nuevo Documento de Microsoft Word.docx
@@ -35,13 +35,76 @@
         <w:pStyle w:val="Ttulo1"/>
       </w:pPr>
       <w:r>
-        <w:t xml:space="preserve">Ejercicio </w:t>
-      </w:r>
-      <w:r>
-        <w:t>2</w:t>
-      </w:r>
-      <w:r>
-        <w:t xml:space="preserve"> de prueba</w:t>
+        <w:t>Ejercicio 2 de prueba</w:t>
+      </w:r>
+    </w:p>
+    <w:p>
+      <w:r>
+        <w:t>ESTE ES EL EJERCIO QUE ESTA VICTOR</w:t>
+      </w:r>
+    </w:p>
+    <w:p>
+      <w:r>
+        <w:t>El vídeo proporciona una manera eficaz para ayudarle a demostrar el punto. Cuando haga clic en</w:t>
+      </w:r>
+      <w:r>
+        <w:t xml:space="preserve"> Vídeo en línea, puede pegar el código para insertar del vídeo que desea agregar. También puede escribir una palabra clave para buscar en línea el vídeo que mejor se adapte a su documento.</w:t>
+      </w:r>
+    </w:p>
+    <w:p>
+      <w:r>
+        <w:rPr>
+          <w:noProof/>
+        </w:rPr>
+        <w:drawing>
+          <wp:inline distT="0" distB="0" distL="0" distR="0" wp14:anchorId="1E6BABEE" wp14:editId="686BC7CD">
+            <wp:extent cx="3937000" cy="1817934"/>
+            <wp:effectExtent l="0" t="0" r="6350" b="0"/>
+            <wp:docPr id="1" name="Imagen 1"/>
+            <wp:cNvGraphicFramePr>
+              <a:graphicFrameLocks xmlns:a="http://schemas.openxmlformats.org/drawingml/2006/main" noChangeAspect="1"/>
+            </wp:cNvGraphicFramePr>
+            <a:graphic xmlns:a="http://schemas.openxmlformats.org/drawingml/2006/main">
+              <a:graphicData uri="http://schemas.openxmlformats.org/drawingml/2006/picture">
+                <pic:pic xmlns:pic="http://schemas.openxmlformats.org/drawingml/2006/picture">
+                  <pic:nvPicPr>
+                    <pic:cNvPr id="1" name="Imagen 1"/>
+                    <pic:cNvPicPr/>
+                  </pic:nvPicPr>
+                  <pic:blipFill>
+                    <a:blip r:embed="rId4" cstate="print">
+                      <a:extLst>
+                        <a:ext uri="{28A0092B-C50C-407E-A947-70E740481C1C}">
+                          <a14:useLocalDpi xmlns:a14="http://schemas.microsoft.com/office/drawing/2010/main" val="0"/>
+                        </a:ext>
+                        <a:ext uri="{837473B0-CC2E-450A-ABE3-18F120FF3D39}">
+                          <a1611:picAttrSrcUrl xmlns:a1611="http://schemas.microsoft.com/office/drawing/2016/11/main" r:id="rId5"/>
+                        </a:ext>
+                      </a:extLst>
+                    </a:blip>
+                    <a:stretch>
+                      <a:fillRect/>
+                    </a:stretch>
+                  </pic:blipFill>
+                  <pic:spPr>
+                    <a:xfrm>
+                      <a:off x="0" y="0"/>
+                      <a:ext cx="3939777" cy="1819216"/>
+                    </a:xfrm>
+                    <a:prstGeom prst="rect">
+                      <a:avLst/>
+                    </a:prstGeom>
+                  </pic:spPr>
+                </pic:pic>
+              </a:graphicData>
+            </a:graphic>
+          </wp:inline>
+        </w:drawing>
+      </w:r>
+    </w:p>
+    <w:p>
+      <w:r>
+        <w:t>Para otorgar a su documento un aspecto profesional, Word proporciona encabezados, pies de página, páginas de portada y diseños de cuadro de texto que se complementan entre sí. Por ejemplo, puede agregar una portada coincidente, el encabezado y la barra lateral. Haga clic en Insertar y elija los elementos que desee de las distintas galerías.</w:t>
       </w:r>
     </w:p>
     <w:p>
@@ -49,13 +112,7 @@
         <w:pStyle w:val="Ttulo1"/>
       </w:pPr>
       <w:r>
-        <w:t xml:space="preserve">Ejercicio </w:t>
-      </w:r>
-      <w:r>
-        <w:t>3</w:t>
-      </w:r>
-      <w:r>
-        <w:t xml:space="preserve"> de prueba</w:t>
+        <w:t>Ejercicio 3 de prueba</w:t>
       </w:r>
     </w:p>
     <w:p/>
@@ -467,6 +524,10 @@
   <w:style w:type="paragraph" w:default="1" w:styleId="Normal">
     <w:name w:val="Normal"/>
     <w:qFormat/>
+    <w:rsid w:val="00C46818"/>
+    <w:pPr>
+      <w:jc w:val="both"/>
+    </w:pPr>
   </w:style>
   <w:style w:type="paragraph" w:styleId="Ttulo1">
     <w:name w:val="heading 1"/>

</xml_diff>